<commit_message>
Documentation updates and Started a fatjar example which should be build for multiple plattforms
</commit_message>
<xml_diff>
--- a/Documentation/JavaFX 01 - Übersicht.docx
+++ b/Documentation/JavaFX 01 - Übersicht.docx
@@ -34,6 +34,9 @@
           <w:t>JavaFX 01: Übersicht / Planung</w:t>
         </w:r>
       </w:hyperlink>
+      <w:r>
+        <w:t xml:space="preserve"> (YouTube)</w:t>
+      </w:r>
     </w:p>
     <w:p>
       <w:pPr>
@@ -42,6 +45,9 @@
           <w:ilvl w:val="0"/>
           <w:numId w:val="5"/>
         </w:numPr>
+        <w:rPr>
+          <w:rStyle w:val="Hyperlink"/>
+        </w:rPr>
       </w:pPr>
       <w:hyperlink r:id="rId8" w:history="1">
         <w:r>
@@ -51,13 +57,8 @@
           <w:t>JavaFX 02: Installation</w:t>
         </w:r>
       </w:hyperlink>
-    </w:p>
-    <w:p>
-      <w:pPr>
-        <w:pStyle w:val="berschrift3"/>
-      </w:pPr>
-      <w:r>
-        <w:t>Teile der JavaFX Serie (alt / geplant)</w:t>
+      <w:r>
+        <w:t xml:space="preserve"> (YouTube)</w:t>
       </w:r>
     </w:p>
     <w:p>
@@ -68,25 +69,24 @@
           <w:numId w:val="5"/>
         </w:numPr>
       </w:pPr>
-      <w:bookmarkStart w:id="0" w:name="_Hlk54863532"/>
-      <w:r>
-        <w:t xml:space="preserve">JavaFX 03: Maven &amp; </w:t>
-      </w:r>
-      <w:proofErr w:type="spellStart"/>
-      <w:proofErr w:type="gramStart"/>
-      <w:r>
-        <w:t>Gradle</w:t>
-      </w:r>
-      <w:proofErr w:type="spellEnd"/>
-      <w:r>
-        <w:t xml:space="preserve"> </w:t>
-      </w:r>
-      <w:r>
-        <w:t xml:space="preserve"> (</w:t>
-      </w:r>
-      <w:proofErr w:type="gramEnd"/>
-      <w:r>
-        <w:t>geplant)</w:t>
+      <w:hyperlink r:id="rId9" w:history="1">
+        <w:r>
+          <w:rPr>
+            <w:rStyle w:val="Hyperlink"/>
+          </w:rPr>
+          <w:t xml:space="preserve">JavaFX 03: Maven &amp; </w:t>
+        </w:r>
+        <w:proofErr w:type="spellStart"/>
+        <w:r>
+          <w:rPr>
+            <w:rStyle w:val="Hyperlink"/>
+          </w:rPr>
+          <w:t>Gradle</w:t>
+        </w:r>
+        <w:proofErr w:type="spellEnd"/>
+      </w:hyperlink>
+      <w:r>
+        <w:t xml:space="preserve"> (YouTube)</w:t>
       </w:r>
     </w:p>
     <w:p>
@@ -97,16 +97,32 @@
           <w:numId w:val="5"/>
         </w:numPr>
       </w:pPr>
-      <w:r>
-        <w:t xml:space="preserve">JavaFX 04: </w:t>
-      </w:r>
-      <w:proofErr w:type="spellStart"/>
-      <w:r>
-        <w:t>IntelliJ</w:t>
-      </w:r>
-      <w:proofErr w:type="spellEnd"/>
-      <w:r>
-        <w:t xml:space="preserve"> (geplant)</w:t>
+      <w:hyperlink r:id="rId10" w:history="1">
+        <w:r>
+          <w:rPr>
+            <w:rStyle w:val="Hyperlink"/>
+          </w:rPr>
+          <w:t xml:space="preserve">JavaFX 04: </w:t>
+        </w:r>
+        <w:proofErr w:type="spellStart"/>
+        <w:r>
+          <w:rPr>
+            <w:rStyle w:val="Hyperlink"/>
+          </w:rPr>
+          <w:t>IntelliJ</w:t>
+        </w:r>
+        <w:proofErr w:type="spellEnd"/>
+      </w:hyperlink>
+      <w:r>
+        <w:t xml:space="preserve"> (YouTube)</w:t>
+      </w:r>
+    </w:p>
+    <w:p>
+      <w:pPr>
+        <w:pStyle w:val="berschrift3"/>
+      </w:pPr>
+      <w:r>
+        <w:t>Teile der JavaFX Serie (alt / geplant)</w:t>
       </w:r>
     </w:p>
     <w:p>
@@ -117,7 +133,7 @@
           <w:numId w:val="5"/>
         </w:numPr>
       </w:pPr>
-      <w:hyperlink r:id="rId9" w:history="1">
+      <w:hyperlink r:id="rId11" w:history="1">
         <w:r>
           <w:rPr>
             <w:rStyle w:val="Hyperlink"/>
@@ -146,7 +162,7 @@
         <w:proofErr w:type="spellEnd"/>
       </w:hyperlink>
     </w:p>
-    <w:bookmarkStart w:id="1" w:name="_Hlk54863483"/>
+    <w:bookmarkStart w:id="0" w:name="_Hlk54863483"/>
     <w:p>
       <w:pPr>
         <w:pStyle w:val="Listenabsatz"/>
@@ -194,7 +210,7 @@
           <w:numId w:val="5"/>
         </w:numPr>
       </w:pPr>
-      <w:hyperlink r:id="rId10" w:history="1">
+      <w:hyperlink r:id="rId12" w:history="1">
         <w:r>
           <w:rPr>
             <w:rStyle w:val="Hyperlink"/>
@@ -223,7 +239,7 @@
           <w:numId w:val="5"/>
         </w:numPr>
       </w:pPr>
-      <w:hyperlink r:id="rId11" w:history="1">
+      <w:hyperlink r:id="rId13" w:history="1">
         <w:r>
           <w:rPr>
             <w:rStyle w:val="Hyperlink"/>
@@ -244,7 +260,7 @@
         </w:r>
       </w:hyperlink>
     </w:p>
-    <w:bookmarkEnd w:id="1"/>
+    <w:bookmarkEnd w:id="0"/>
     <w:p>
       <w:pPr>
         <w:pStyle w:val="Listenabsatz"/>
@@ -292,7 +308,6 @@
       <w:r>
         <w:t>JavaFX: Multi Plattform (geplant)</w:t>
       </w:r>
-      <w:bookmarkEnd w:id="0"/>
     </w:p>
     <w:p>
       <w:pPr>
@@ -306,7 +321,7 @@
       <w:r>
         <w:t xml:space="preserve">Der Source Code sowie alle Dokumente finden sich auf GitHub: </w:t>
       </w:r>
-      <w:hyperlink r:id="rId12" w:history="1">
+      <w:hyperlink r:id="rId14" w:history="1">
         <w:r>
           <w:rPr>
             <w:rStyle w:val="Hyperlink"/>
@@ -395,7 +410,7 @@
     </w:p>
     <w:p>
       <w:r>
-        <w:t xml:space="preserve"> In diesem Abschnitt gebe ich einen Überblick über die Serie und das Format.</w:t>
+        <w:t>In diesem Abschnitt gebe ich einen Überblick über die Serie und das Format.</w:t>
       </w:r>
     </w:p>
     <w:p>
@@ -407,25 +422,17 @@
       </w:r>
     </w:p>
     <w:p>
-      <w:pPr>
-        <w:pStyle w:val="StandardWeb"/>
-      </w:pPr>
       <w:r>
         <w:t>Hier wird nur ein kleiner Überblick gegeben und Hinweis zu einer Java Installation gegeben.</w:t>
       </w:r>
     </w:p>
     <w:p>
-      <w:pPr>
-        <w:pStyle w:val="StandardWeb"/>
-      </w:pPr>
       <w:r>
         <w:t xml:space="preserve">Die </w:t>
       </w:r>
-      <w:proofErr w:type="gramStart"/>
-      <w:r>
-        <w:t>Ursprünglich</w:t>
-      </w:r>
-      <w:proofErr w:type="gramEnd"/>
+      <w:r>
+        <w:t>ursprünglich</w:t>
+      </w:r>
       <w:r>
         <w:t xml:space="preserve"> enthaltene Einführung in </w:t>
       </w:r>
@@ -440,7 +447,7 @@
     </w:p>
     <w:p>
       <w:pPr>
-        <w:pStyle w:val="berschrift5"/>
+        <w:pStyle w:val="berschrift4"/>
       </w:pPr>
       <w:r>
         <w:t xml:space="preserve">Maven &amp; </w:t>
@@ -469,43 +476,37 @@
         <w:pStyle w:val="berschrift4"/>
       </w:pPr>
       <w:r>
+        <w:t xml:space="preserve">Scene </w:t>
+      </w:r>
+      <w:proofErr w:type="spellStart"/>
+      <w:r>
+        <w:t>Builder</w:t>
+      </w:r>
+      <w:proofErr w:type="spellEnd"/>
+    </w:p>
+    <w:p>
+      <w:r>
+        <w:t xml:space="preserve">Der Scene </w:t>
+      </w:r>
+      <w:proofErr w:type="spellStart"/>
+      <w:r>
+        <w:t>Builder</w:t>
+      </w:r>
+      <w:proofErr w:type="spellEnd"/>
+      <w:r>
+        <w:t xml:space="preserve"> ist ein GUI Editor, mit dem man auf einfache Art und Weise eine Oberfläche zusammen klicken kann. Diese ist ein separates Tool und ist damit das Mittel meiner Wahl, da es die Aufwände klein hält und eigentlich (fast) keine Stolpersteine bereithält.</w:t>
+      </w:r>
+    </w:p>
+    <w:p>
+      <w:pPr>
+        <w:pStyle w:val="berschrift4"/>
+      </w:pPr>
+      <w:r>
         <w:lastRenderedPageBreak/>
-        <w:t xml:space="preserve">Scene </w:t>
-      </w:r>
-      <w:proofErr w:type="spellStart"/>
-      <w:r>
-        <w:t>Builder</w:t>
-      </w:r>
-      <w:proofErr w:type="spellEnd"/>
-    </w:p>
-    <w:p>
-      <w:pPr>
-        <w:pStyle w:val="StandardWeb"/>
-      </w:pPr>
-      <w:r>
-        <w:t xml:space="preserve">Der Scene </w:t>
-      </w:r>
-      <w:proofErr w:type="spellStart"/>
-      <w:r>
-        <w:t>Builder</w:t>
-      </w:r>
-      <w:proofErr w:type="spellEnd"/>
-      <w:r>
-        <w:t xml:space="preserve"> ist ein GUI Editor, mit dem man auf einfache Art und Weise eine Oberfläche zusammen klicken kann. Diese ist ein separates Tool und ist damit das Mittel meiner Wahl, da es die Aufwände klein hält und eigentlich (fast) keine Stolpersteine bereithält.</w:t>
-      </w:r>
-    </w:p>
-    <w:p>
-      <w:pPr>
-        <w:pStyle w:val="berschrift4"/>
-      </w:pPr>
-      <w:r>
         <w:t>Erläuterung der Applikation</w:t>
       </w:r>
     </w:p>
     <w:p>
-      <w:pPr>
-        <w:pStyle w:val="StandardWeb"/>
-      </w:pPr>
       <w:r>
         <w:t>Ich habe in den ersten Teilen einfach Code präsentiert, ohne dies näher zu erläutern (um die Beiträge fokussiert auf das eigentliche Thema zu halten). Das hole ich hier nach.</w:t>
       </w:r>
@@ -531,14 +532,8 @@
       </w:r>
     </w:p>
     <w:p>
-      <w:pPr>
-        <w:pStyle w:val="StandardWeb"/>
-      </w:pPr>
-      <w:r>
-        <w:t xml:space="preserve">JavaFX verfolgt ein MVC Konzept. Dies findet sich leider in den meisten Applikationen nicht wieder. </w:t>
-      </w:r>
-      <w:r>
-        <w:t>Dies soll ein einfacher kleiner Einstieg in die MVC Entwicklung darstellen und ich zeige auf, was für Probleme ich sehe und mit welchen Mitteln diese ggf. gelöst werden könnten. Leider mit dem Resümee, dass ich MVC mit JavaFX eher ablehne.</w:t>
+      <w:r>
+        <w:t>JavaFX verfolgt ein MVC Konzept. Dies findet sich leider in den meisten Applikationen nicht wieder. Dies soll ein einfacher kleiner Einstieg in die MVC Entwicklung darstellen und ich zeige auf, was für Probleme ich sehe und mit welchen Mitteln diese ggf. gelöst werden könnten. Leider mit dem Resümee, dass ich MVC mit JavaFX eher ablehne.</w:t>
       </w:r>
     </w:p>
     <w:p>
@@ -550,26 +545,12 @@
       </w:r>
     </w:p>
     <w:p>
-      <w:pPr>
-        <w:pStyle w:val="StandardWeb"/>
-      </w:pPr>
-      <w:r>
-        <w:t xml:space="preserve">Da </w:t>
-      </w:r>
-      <w:r>
-        <w:t>ich das</w:t>
-      </w:r>
-      <w:r>
-        <w:t xml:space="preserve"> MVC Patten </w:t>
-      </w:r>
-      <w:r>
-        <w:t xml:space="preserve">eher ablehne präsentiere ich hier eine Lösung, die ich für mich als gut empfinde und ich die </w:t>
-      </w:r>
-      <w:proofErr w:type="gramStart"/>
-      <w:r>
-        <w:t>weiter empfehlen</w:t>
-      </w:r>
-      <w:proofErr w:type="gramEnd"/>
+      <w:r>
+        <w:t xml:space="preserve">Da ich das MVC Patten eher ablehne präsentiere ich hier eine Lösung, die ich für mich als gut empfinde und ich die </w:t>
+      </w:r>
+      <w:r>
+        <w:t>weiterempfehlen</w:t>
+      </w:r>
       <w:r>
         <w:t xml:space="preserve"> würde.</w:t>
       </w:r>
@@ -583,17 +564,12 @@
       </w:r>
     </w:p>
     <w:p>
-      <w:pPr>
-        <w:pStyle w:val="StandardWeb"/>
-      </w:pPr>
       <w:r>
         <w:t xml:space="preserve">Beschreibung eine kompletten MVVM </w:t>
       </w:r>
-      <w:proofErr w:type="gramStart"/>
-      <w:r>
-        <w:t>Applikation</w:t>
-      </w:r>
-      <w:proofErr w:type="gramEnd"/>
+      <w:r>
+        <w:t>Applikation,</w:t>
+      </w:r>
       <w:r>
         <w:t xml:space="preserve"> um einige Punkte zu demonstrieren. Die Applikation wird eine kleine Adressverwaltung sein, so dass man das Öffnen und Schließen eines Fensters sowie das saubere Binden an Properties sehen kann.</w:t>
       </w:r>
@@ -607,17 +583,12 @@
       </w:r>
     </w:p>
     <w:p>
-      <w:pPr>
-        <w:pStyle w:val="StandardWeb"/>
-      </w:pPr>
       <w:r>
         <w:t xml:space="preserve">JavaFX bietet viele Möglichkeiten, Layouts zu gestalten. Diese möchte ich etwas </w:t>
       </w:r>
-      <w:proofErr w:type="gramStart"/>
-      <w:r>
-        <w:t>erläutern</w:t>
-      </w:r>
-      <w:proofErr w:type="gramEnd"/>
+      <w:r>
+        <w:t>erläutern,</w:t>
+      </w:r>
       <w:r>
         <w:t xml:space="preserve"> um zu verdeutlichen, dass man kein Scene </w:t>
       </w:r>
@@ -663,9 +634,6 @@
       </w:r>
     </w:p>
     <w:p>
-      <w:pPr>
-        <w:pStyle w:val="StandardWeb"/>
-      </w:pPr>
       <w:r>
         <w:t>Es gibt zu JavaFX interessante Erweiterungen. Eine Erweiterung dient der einfachen Erstellung von Formularen und diese Erweiterung möchte ich vorstellen.</w:t>
       </w:r>
@@ -684,27 +652,29 @@
       <w:proofErr w:type="spellEnd"/>
     </w:p>
     <w:p>
-      <w:pPr>
-        <w:pStyle w:val="StandardWeb"/>
-      </w:pPr>
       <w:r>
         <w:t>Es gibt die Möglichkeit, JavaFX Applikationen auf vielen Plattformen auszuführen. Diese Möglichkeiten werden in diesem Blog Beitrag erläutert und es wird eine Übersicht über die Möglichkeiten gegeben.</w:t>
       </w:r>
     </w:p>
     <w:p>
-      <w:pPr>
-        <w:pStyle w:val="StandardWeb"/>
-      </w:pPr>
       <w:r>
         <w:t xml:space="preserve">Es fehlt Dir ein Punkt, der Dich bezüglich JavaFX interessiert? Schreib mir einen Kommentar hier im Blog oder schreib </w:t>
       </w:r>
-      <w:hyperlink r:id="rId13" w:history="1">
+      <w:r>
+        <w:t xml:space="preserve">mir im </w:t>
+      </w:r>
+      <w:hyperlink r:id="rId15" w:history="1">
         <w:r>
           <w:rPr>
             <w:rStyle w:val="Hyperlink"/>
-            <w:rFonts w:eastAsiaTheme="majorEastAsia"/>
           </w:rPr>
-          <w:t>mir im Java-Forum</w:t>
+          <w:t>Jav</w:t>
+        </w:r>
+        <w:r>
+          <w:rPr>
+            <w:rStyle w:val="Hyperlink"/>
+          </w:rPr>
+          <w:t>a-Forum</w:t>
         </w:r>
       </w:hyperlink>
       <w:r>
@@ -712,7 +682,7 @@
       </w:r>
       <w:proofErr w:type="spellStart"/>
       <w:r>
-        <w:t>JustNobody</w:t>
+        <w:t>kneitzel</w:t>
       </w:r>
       <w:proofErr w:type="spellEnd"/>
       <w:r>
@@ -726,7 +696,7 @@
       <w:r>
         <w:t xml:space="preserve"> erreichen unter: </w:t>
       </w:r>
-      <w:hyperlink r:id="rId14" w:history="1">
+      <w:hyperlink r:id="rId16" w:history="1">
         <w:r>
           <w:rPr>
             <w:rStyle w:val="Hyperlink"/>
@@ -741,7 +711,6 @@
         <w:pStyle w:val="berschrift2"/>
       </w:pPr>
       <w:r>
-        <w:lastRenderedPageBreak/>
         <w:t>Links</w:t>
       </w:r>
     </w:p>
@@ -756,7 +725,7 @@
       <w:r>
         <w:t xml:space="preserve">Java-Forum: </w:t>
       </w:r>
-      <w:hyperlink r:id="rId15" w:history="1">
+      <w:hyperlink r:id="rId17" w:history="1">
         <w:r>
           <w:rPr>
             <w:rStyle w:val="Hyperlink"/>
@@ -776,7 +745,7 @@
       <w:r>
         <w:t xml:space="preserve">Repository mit Code für diese JavaFX Blog Serie: </w:t>
       </w:r>
-      <w:hyperlink r:id="rId16" w:tgtFrame="_blank" w:history="1">
+      <w:hyperlink r:id="rId18" w:tgtFrame="_blank" w:history="1">
         <w:r>
           <w:rPr>
             <w:rStyle w:val="Hyperlink"/>
@@ -802,7 +771,7 @@
         <w:spacing w:before="100" w:beforeAutospacing="1" w:after="100" w:afterAutospacing="1" w:line="240" w:lineRule="auto"/>
       </w:pPr>
       <w:r>
-        <w:t>2020-10-29 Komplette Überarbeitung</w:t>
+        <w:t>2020-11-02 Diverse Korrekturen und Verbesserungen</w:t>
       </w:r>
     </w:p>
     <w:p>
@@ -814,7 +783,7 @@
         <w:spacing w:before="100" w:beforeAutospacing="1" w:after="100" w:afterAutospacing="1" w:line="240" w:lineRule="auto"/>
       </w:pPr>
       <w:r>
-        <w:t>2020-07-03 Wechsel zu einem Repository für die ganze Serie.</w:t>
+        <w:t>2020-10-29 Komplette Überarbeitung</w:t>
       </w:r>
     </w:p>
     <w:p>
@@ -826,12 +795,24 @@
         <w:spacing w:before="100" w:beforeAutospacing="1" w:after="100" w:afterAutospacing="1" w:line="240" w:lineRule="auto"/>
       </w:pPr>
       <w:r>
+        <w:t>2020-07-03 Wechsel zu einem Repository für die ganze Serie.</w:t>
+      </w:r>
+    </w:p>
+    <w:p>
+      <w:pPr>
+        <w:numPr>
+          <w:ilvl w:val="0"/>
+          <w:numId w:val="7"/>
+        </w:numPr>
+        <w:spacing w:before="100" w:beforeAutospacing="1" w:after="100" w:afterAutospacing="1" w:line="240" w:lineRule="auto"/>
+      </w:pPr>
+      <w:r>
         <w:t>2020-06-29 MVVM veröffentlicht und komplette MVVM Applikation als weiteren Punkt eingeschoben.</w:t>
       </w:r>
     </w:p>
     <w:p/>
     <w:sectPr>
-      <w:headerReference w:type="default" r:id="rId17"/>
+      <w:headerReference w:type="default" r:id="rId19"/>
       <w:pgSz w:w="11906" w:h="16838"/>
       <w:pgMar w:top="1417" w:right="1417" w:bottom="1134" w:left="1417" w:header="708" w:footer="708" w:gutter="0"/>
       <w:cols w:space="708"/>
@@ -899,8 +880,6 @@
     </w:pPr>
     <w:r>
       <w:tab/>
-    </w:r>
-    <w:r>
       <w:t>JavaFX Blog Serie</w:t>
     </w:r>
   </w:p>
@@ -2423,6 +2402,30 @@
       <w:color w:val="2F5496" w:themeColor="accent1" w:themeShade="BF"/>
     </w:rPr>
   </w:style>
+  <w:style w:type="character" w:styleId="BesuchterLink">
+    <w:name w:val="FollowedHyperlink"/>
+    <w:basedOn w:val="Absatz-Standardschriftart"/>
+    <w:uiPriority w:val="99"/>
+    <w:semiHidden/>
+    <w:unhideWhenUsed/>
+    <w:rsid w:val="00F9564D"/>
+    <w:rPr>
+      <w:color w:val="954F72" w:themeColor="followedHyperlink"/>
+      <w:u w:val="single"/>
+    </w:rPr>
+  </w:style>
+  <w:style w:type="character" w:styleId="NichtaufgelsteErwhnung">
+    <w:name w:val="Unresolved Mention"/>
+    <w:basedOn w:val="Absatz-Standardschriftart"/>
+    <w:uiPriority w:val="99"/>
+    <w:semiHidden/>
+    <w:unhideWhenUsed/>
+    <w:rsid w:val="00F9564D"/>
+    <w:rPr>
+      <w:color w:val="605E5C"/>
+      <w:shd w:val="clear" w:color="auto" w:fill="E1DFDD"/>
+    </w:rPr>
+  </w:style>
 </w:styles>
 </file>
 

</xml_diff>